<commit_message>
Added build and documentation
</commit_message>
<xml_diff>
--- a/Assets/Documentation/AssignmentOneReport.docx
+++ b/Assets/Documentation/AssignmentOneReport.docx
@@ -3,10 +3,440 @@
 <w:document xmlns:wpc="http://schemas.microsoft.com/office/word/2010/wordprocessingCanvas" xmlns:cx="http://schemas.microsoft.com/office/drawing/2014/chartex" xmlns:cx1="http://schemas.microsoft.com/office/drawing/2015/9/8/chartex" xmlns:cx2="http://schemas.microsoft.com/office/drawing/2015/10/21/chartex" xmlns:cx3="http://schemas.microsoft.com/office/drawing/2016/5/9/chartex" xmlns:cx4="http://schemas.microsoft.com/office/drawing/2016/5/10/chartex" xmlns:cx5="http://schemas.microsoft.com/office/drawing/2016/5/11/chartex" xmlns:mc="http://schemas.openxmlformats.org/markup-compatibility/2006" xmlns:o="urn:schemas-microsoft-com:office:office" xmlns:r="http://schemas.openxmlformats.org/officeDocument/2006/relationships" xmlns:m="http://schemas.openxmlformats.org/officeDocument/2006/math" xmlns:v="urn:schemas-microsoft-com:vml" xmlns:wp14="http://schemas.microsoft.com/office/word/2010/wordprocessingDrawing" xmlns:wp="http://schemas.openxmlformats.org/drawingml/2006/wordprocessingDrawing" xmlns:w10="urn:schemas-microsoft-com:office:word" xmlns:w="http://schemas.openxmlformats.org/wordprocessingml/2006/main" xmlns:w14="http://schemas.microsoft.com/office/word/2010/wordml" xmlns:w15="http://schemas.microsoft.com/office/word/2012/wordml" xmlns:w16se="http://schemas.microsoft.com/office/word/2015/wordml/symex" xmlns:wpg="http://schemas.microsoft.com/office/word/2010/wordprocessingGroup" xmlns:wpi="http://schemas.microsoft.com/office/word/2010/wordprocessingInk" xmlns:wne="http://schemas.microsoft.com/office/word/2006/wordml" xmlns:wps="http://schemas.microsoft.com/office/word/2010/wordprocessingShape" mc:Ignorable="w14 w15 w16se wp14">
   <w:body>
     <w:p>
+      <w:pPr>
+        <w:rPr>
+          <w:sz w:val="24"/>
+          <w:szCs w:val="24"/>
+          <w:lang w:val="en-NZ"/>
+        </w:rPr>
+      </w:pPr>
+      <w:r>
+        <w:rPr>
+          <w:sz w:val="24"/>
+          <w:szCs w:val="24"/>
+          <w:lang w:val="en-NZ"/>
+        </w:rPr>
+        <w:t>Here are the changes made to the original game:</w:t>
+      </w:r>
+    </w:p>
+    <w:p>
+      <w:pPr>
+        <w:pStyle w:val="ListParagraph"/>
+        <w:numPr>
+          <w:ilvl w:val="0"/>
+          <w:numId w:val="1"/>
+        </w:numPr>
+        <w:rPr>
+          <w:sz w:val="24"/>
+          <w:szCs w:val="24"/>
+          <w:lang w:val="en-NZ"/>
+        </w:rPr>
+      </w:pPr>
+      <w:r>
+        <w:rPr>
+          <w:sz w:val="24"/>
+          <w:szCs w:val="24"/>
+          <w:lang w:val="en-NZ"/>
+        </w:rPr>
+        <w:t>Added main menu, pause screen and game-over screen – All menu controls can be controlled on the keyboard or mouse to not break the flow of control, and so the player can keep their hands on the keyboard as they play.</w:t>
+      </w:r>
+    </w:p>
+    <w:p>
+      <w:pPr>
+        <w:pStyle w:val="ListParagraph"/>
+        <w:numPr>
+          <w:ilvl w:val="0"/>
+          <w:numId w:val="1"/>
+        </w:numPr>
+        <w:rPr>
+          <w:sz w:val="24"/>
+          <w:szCs w:val="24"/>
+          <w:lang w:val="en-NZ"/>
+        </w:rPr>
+      </w:pPr>
+      <w:r>
+        <w:rPr>
+          <w:sz w:val="24"/>
+          <w:szCs w:val="24"/>
+          <w:lang w:val="en-NZ"/>
+        </w:rPr>
+        <w:t>Uses a sky/calm theme – This is shown in the music, graphics, and background. The background simulates a parallax effect so the clouds appear at different depths.</w:t>
+      </w:r>
+      <w:r>
+        <w:rPr>
+          <w:sz w:val="24"/>
+          <w:szCs w:val="24"/>
+          <w:lang w:val="en-NZ"/>
+        </w:rPr>
+        <w:t xml:space="preserve"> Clouds also loop around the screen, so there will always be clouds in the background.</w:t>
+      </w:r>
+      <w:r>
+        <w:rPr>
+          <w:sz w:val="24"/>
+          <w:szCs w:val="24"/>
+          <w:lang w:val="en-NZ"/>
+        </w:rPr>
+        <w:t xml:space="preserve"> Logo and new title also reflect this change.</w:t>
+      </w:r>
+    </w:p>
+    <w:p>
+      <w:pPr>
+        <w:pStyle w:val="ListParagraph"/>
+        <w:numPr>
+          <w:ilvl w:val="0"/>
+          <w:numId w:val="1"/>
+        </w:numPr>
+        <w:rPr>
+          <w:sz w:val="24"/>
+          <w:szCs w:val="24"/>
+          <w:lang w:val="en-NZ"/>
+        </w:rPr>
+      </w:pPr>
+      <w:r>
+        <w:rPr>
+          <w:sz w:val="24"/>
+          <w:szCs w:val="24"/>
+          <w:lang w:val="en-NZ"/>
+        </w:rPr>
+        <w:t>There are now multiple enemy waves – Originally there was only one enemy wave</w:t>
+      </w:r>
+      <w:r>
+        <w:rPr>
+          <w:sz w:val="24"/>
+          <w:szCs w:val="24"/>
+          <w:lang w:val="en-NZ"/>
+        </w:rPr>
+        <w:t xml:space="preserve"> which meant that the game ended very quickly.</w:t>
+      </w:r>
+    </w:p>
+    <w:p>
+      <w:pPr>
+        <w:pStyle w:val="ListParagraph"/>
+        <w:numPr>
+          <w:ilvl w:val="0"/>
+          <w:numId w:val="1"/>
+        </w:numPr>
+        <w:rPr>
+          <w:sz w:val="24"/>
+          <w:szCs w:val="24"/>
+          <w:lang w:val="en-NZ"/>
+        </w:rPr>
+      </w:pPr>
+      <w:r>
+        <w:rPr>
+          <w:sz w:val="24"/>
+          <w:szCs w:val="24"/>
+          <w:lang w:val="en-NZ"/>
+        </w:rPr>
+        <w:t xml:space="preserve">Enemies no longer move as a fixed wave – </w:t>
+      </w:r>
+      <w:r>
+        <w:rPr>
+          <w:sz w:val="24"/>
+          <w:szCs w:val="24"/>
+          <w:lang w:val="en-NZ"/>
+        </w:rPr>
+        <w:t xml:space="preserve">Enemies now spawn at random locations from the top of the screen. </w:t>
+      </w:r>
+      <w:r>
+        <w:rPr>
+          <w:sz w:val="24"/>
+          <w:szCs w:val="24"/>
+          <w:lang w:val="en-NZ"/>
+        </w:rPr>
+        <w:t>This allows greater difficulty options as enemies can now move at different speeds and a varying number of enemies can spawn.</w:t>
+      </w:r>
+    </w:p>
+    <w:p>
+      <w:pPr>
+        <w:pStyle w:val="ListParagraph"/>
+        <w:numPr>
+          <w:ilvl w:val="0"/>
+          <w:numId w:val="1"/>
+        </w:numPr>
+        <w:rPr>
+          <w:sz w:val="24"/>
+          <w:szCs w:val="24"/>
+          <w:lang w:val="en-NZ"/>
+        </w:rPr>
+      </w:pPr>
+      <w:r>
+        <w:rPr>
+          <w:sz w:val="24"/>
+          <w:szCs w:val="24"/>
+          <w:lang w:val="en-NZ"/>
+        </w:rPr>
+        <w:t>Projectiles spawn in front of the player – It felt unnatural for the projectiles to spawn</w:t>
+      </w:r>
+      <w:r>
+        <w:rPr>
+          <w:sz w:val="24"/>
+          <w:szCs w:val="24"/>
+          <w:lang w:val="en-NZ"/>
+        </w:rPr>
+        <w:t xml:space="preserve"> inside of the player, so I moved their spawn a little further up from the player.</w:t>
+      </w:r>
+    </w:p>
+    <w:p>
+      <w:pPr>
+        <w:pStyle w:val="ListParagraph"/>
+        <w:numPr>
+          <w:ilvl w:val="0"/>
+          <w:numId w:val="1"/>
+        </w:numPr>
+        <w:rPr>
+          <w:sz w:val="24"/>
+          <w:szCs w:val="24"/>
+          <w:lang w:val="en-NZ"/>
+        </w:rPr>
+      </w:pPr>
+      <w:r>
+        <w:rPr>
+          <w:sz w:val="24"/>
+          <w:szCs w:val="24"/>
+          <w:lang w:val="en-NZ"/>
+        </w:rPr>
+        <w:t>Player slightly rotates into the direction they are moving – Flying objects normally don’t strafe and must lean into turns.</w:t>
+      </w:r>
+    </w:p>
+    <w:p>
+      <w:pPr>
+        <w:pStyle w:val="ListParagraph"/>
+        <w:numPr>
+          <w:ilvl w:val="0"/>
+          <w:numId w:val="1"/>
+        </w:numPr>
+        <w:rPr>
+          <w:sz w:val="24"/>
+          <w:szCs w:val="24"/>
+          <w:lang w:val="en-NZ"/>
+        </w:rPr>
+      </w:pPr>
+      <w:r>
+        <w:rPr>
+          <w:sz w:val="24"/>
+          <w:szCs w:val="24"/>
+          <w:lang w:val="en-NZ"/>
+        </w:rPr>
+        <w:t xml:space="preserve">Font updated to the Google font </w:t>
+      </w:r>
+      <w:proofErr w:type="spellStart"/>
+      <w:r>
+        <w:rPr>
+          <w:sz w:val="24"/>
+          <w:szCs w:val="24"/>
+          <w:lang w:val="en-NZ"/>
+        </w:rPr>
+        <w:t>Roboto</w:t>
+      </w:r>
+      <w:proofErr w:type="spellEnd"/>
+      <w:r>
+        <w:rPr>
+          <w:sz w:val="24"/>
+          <w:szCs w:val="24"/>
+          <w:lang w:val="en-NZ"/>
+        </w:rPr>
+        <w:t xml:space="preserve"> – Font kerning on the Macs for the default font wa</w:t>
+      </w:r>
+      <w:r>
+        <w:rPr>
+          <w:sz w:val="24"/>
+          <w:szCs w:val="24"/>
+          <w:lang w:val="en-NZ"/>
+        </w:rPr>
+        <w:t>s terrible, but was</w:t>
+      </w:r>
+      <w:r>
+        <w:rPr>
+          <w:sz w:val="24"/>
+          <w:szCs w:val="24"/>
+          <w:lang w:val="en-NZ"/>
+        </w:rPr>
+        <w:t xml:space="preserve"> fixed by providing a custom font.</w:t>
+      </w:r>
+    </w:p>
+    <w:p>
+      <w:pPr>
+        <w:pStyle w:val="ListParagraph"/>
+        <w:numPr>
+          <w:ilvl w:val="0"/>
+          <w:numId w:val="1"/>
+        </w:numPr>
+        <w:rPr>
+          <w:sz w:val="24"/>
+          <w:szCs w:val="24"/>
+          <w:lang w:val="en-NZ"/>
+        </w:rPr>
+      </w:pPr>
+      <w:r>
+        <w:rPr>
+          <w:sz w:val="24"/>
+          <w:szCs w:val="24"/>
+          <w:lang w:val="en-NZ"/>
+        </w:rPr>
+        <w:t>Game now keeps track of high-score – This gives some incentive to keep playing past one playthrough</w:t>
+      </w:r>
+      <w:r>
+        <w:rPr>
+          <w:sz w:val="24"/>
+          <w:szCs w:val="24"/>
+          <w:lang w:val="en-NZ"/>
+        </w:rPr>
+        <w:t xml:space="preserve"> as the player can try and beat their old scores.</w:t>
+      </w:r>
+    </w:p>
+    <w:p>
+      <w:pPr>
+        <w:pStyle w:val="ListParagraph"/>
+        <w:numPr>
+          <w:ilvl w:val="0"/>
+          <w:numId w:val="1"/>
+        </w:numPr>
+        <w:rPr>
+          <w:sz w:val="24"/>
+          <w:szCs w:val="24"/>
+          <w:lang w:val="en-NZ"/>
+        </w:rPr>
+      </w:pPr>
+      <w:r>
+        <w:rPr>
+          <w:sz w:val="24"/>
+          <w:szCs w:val="24"/>
+          <w:lang w:val="en-NZ"/>
+        </w:rPr>
+        <w:t>Score gained from Aliens increases each kill – This is to reward players who can survive for long periods of time.</w:t>
+      </w:r>
+      <w:r>
+        <w:rPr>
+          <w:sz w:val="24"/>
+          <w:szCs w:val="24"/>
+          <w:lang w:val="en-NZ"/>
+        </w:rPr>
+        <w:t xml:space="preserve"> I considered the score gain to be cleared on player death, but that would reduce the worth of all lives after the first life.</w:t>
+      </w:r>
+    </w:p>
+    <w:p>
+      <w:pPr>
+        <w:pStyle w:val="ListParagraph"/>
+        <w:numPr>
+          <w:ilvl w:val="0"/>
+          <w:numId w:val="1"/>
+        </w:numPr>
+        <w:rPr>
+          <w:sz w:val="24"/>
+          <w:szCs w:val="24"/>
+          <w:lang w:val="en-NZ"/>
+        </w:rPr>
+      </w:pPr>
+      <w:r>
+        <w:rPr>
+          <w:sz w:val="24"/>
+          <w:szCs w:val="24"/>
+          <w:lang w:val="en-NZ"/>
+        </w:rPr>
+        <w:t>Small chance of UFO spawn added – Audience testing showed demand for the classic UFO from Space Invaders. The UFO provides extra sc</w:t>
+      </w:r>
+      <w:r>
+        <w:rPr>
+          <w:sz w:val="24"/>
+          <w:szCs w:val="24"/>
+          <w:lang w:val="en-NZ"/>
+        </w:rPr>
+        <w:t>ore proportional to Alien score.</w:t>
+      </w:r>
+    </w:p>
+    <w:p>
+      <w:pPr>
+        <w:pStyle w:val="ListParagraph"/>
+        <w:numPr>
+          <w:ilvl w:val="0"/>
+          <w:numId w:val="1"/>
+        </w:numPr>
+        <w:rPr>
+          <w:sz w:val="24"/>
+          <w:szCs w:val="24"/>
+          <w:lang w:val="en-NZ"/>
+        </w:rPr>
+      </w:pPr>
+      <w:r>
+        <w:rPr>
+          <w:sz w:val="24"/>
+          <w:szCs w:val="24"/>
+          <w:lang w:val="en-NZ"/>
+        </w:rPr>
+        <w:t>Music persists between scenes – It broke the flow of the music for it to reset each time you died, so it now persists between scenes.</w:t>
+      </w:r>
+    </w:p>
+    <w:p>
+      <w:pPr>
+        <w:pStyle w:val="ListParagraph"/>
+        <w:numPr>
+          <w:ilvl w:val="0"/>
+          <w:numId w:val="1"/>
+        </w:numPr>
+        <w:rPr>
+          <w:sz w:val="24"/>
+          <w:szCs w:val="24"/>
+          <w:lang w:val="en-NZ"/>
+        </w:rPr>
+      </w:pPr>
+      <w:r>
+        <w:rPr>
+          <w:sz w:val="24"/>
+          <w:szCs w:val="24"/>
+          <w:lang w:val="en-NZ"/>
+        </w:rPr>
+        <w:t>Waves get harder as the game progresses – More enemies spawn and they shoot more often depending on how many waves you’ve survived. This is so the game eventually ends.</w:t>
+      </w:r>
+    </w:p>
+    <w:p>
+      <w:pPr>
+        <w:pStyle w:val="ListParagraph"/>
+        <w:numPr>
+          <w:ilvl w:val="0"/>
+          <w:numId w:val="1"/>
+        </w:numPr>
+        <w:rPr>
+          <w:sz w:val="24"/>
+          <w:szCs w:val="24"/>
+          <w:lang w:val="en-NZ"/>
+        </w:rPr>
+      </w:pPr>
+      <w:r>
+        <w:rPr>
+          <w:sz w:val="24"/>
+          <w:szCs w:val="24"/>
+          <w:lang w:val="en-NZ"/>
+        </w:rPr>
+        <w:t>Extra shot power-up added – As you get further into the game it gets harder to keep up with the wave difficulty, so this power-up was added so the player could keep up with the added challenge.</w:t>
+      </w:r>
+    </w:p>
+    <w:p>
+      <w:pPr>
+        <w:pStyle w:val="ListParagraph"/>
+        <w:numPr>
+          <w:ilvl w:val="0"/>
+          <w:numId w:val="1"/>
+        </w:numPr>
+        <w:rPr>
+          <w:sz w:val="24"/>
+          <w:szCs w:val="24"/>
+          <w:lang w:val="en-NZ"/>
+        </w:rPr>
+      </w:pPr>
+      <w:r>
+        <w:rPr>
+          <w:sz w:val="24"/>
+          <w:szCs w:val="24"/>
+          <w:lang w:val="en-NZ"/>
+        </w:rPr>
+        <w:t>Added black bar to top of the screen – This for extra readability as it can be easy to lose the score in the middle of the battle.</w:t>
+      </w:r>
       <w:bookmarkStart w:id="0" w:name="_GoBack"/>
       <w:bookmarkEnd w:id="0"/>
     </w:p>
     <w:sectPr>
+      <w:headerReference w:type="default" r:id="rId7"/>
       <w:pgSz w:w="12240" w:h="15840"/>
       <w:pgMar w:top="1440" w:right="1440" w:bottom="1440" w:left="1440" w:header="720" w:footer="720" w:gutter="0"/>
       <w:cols w:space="720"/>
@@ -14,6 +444,217 @@
     </w:sectPr>
   </w:body>
 </w:document>
+</file>
+
+<file path=word/endnotes.xml><?xml version="1.0" encoding="utf-8"?>
+<w:endnotes xmlns:wpc="http://schemas.microsoft.com/office/word/2010/wordprocessingCanvas" xmlns:cx="http://schemas.microsoft.com/office/drawing/2014/chartex" xmlns:cx1="http://schemas.microsoft.com/office/drawing/2015/9/8/chartex" xmlns:cx2="http://schemas.microsoft.com/office/drawing/2015/10/21/chartex" xmlns:cx3="http://schemas.microsoft.com/office/drawing/2016/5/9/chartex" xmlns:cx4="http://schemas.microsoft.com/office/drawing/2016/5/10/chartex" xmlns:cx5="http://schemas.microsoft.com/office/drawing/2016/5/11/chartex" xmlns:mc="http://schemas.openxmlformats.org/markup-compatibility/2006" xmlns:o="urn:schemas-microsoft-com:office:office" xmlns:r="http://schemas.openxmlformats.org/officeDocument/2006/relationships" xmlns:m="http://schemas.openxmlformats.org/officeDocument/2006/math" xmlns:v="urn:schemas-microsoft-com:vml" xmlns:wp14="http://schemas.microsoft.com/office/word/2010/wordprocessingDrawing" xmlns:wp="http://schemas.openxmlformats.org/drawingml/2006/wordprocessingDrawing" xmlns:w10="urn:schemas-microsoft-com:office:word" xmlns:w="http://schemas.openxmlformats.org/wordprocessingml/2006/main" xmlns:w14="http://schemas.microsoft.com/office/word/2010/wordml" xmlns:w15="http://schemas.microsoft.com/office/word/2012/wordml" xmlns:w16se="http://schemas.microsoft.com/office/word/2015/wordml/symex" xmlns:wpg="http://schemas.microsoft.com/office/word/2010/wordprocessingGroup" xmlns:wpi="http://schemas.microsoft.com/office/word/2010/wordprocessingInk" xmlns:wne="http://schemas.microsoft.com/office/word/2006/wordml" xmlns:wps="http://schemas.microsoft.com/office/word/2010/wordprocessingShape" mc:Ignorable="w14 w15 w16se wp14">
+  <w:endnote w:type="separator" w:id="-1">
+    <w:p>
+      <w:pPr>
+        <w:spacing w:after="0" w:line="240" w:lineRule="auto"/>
+      </w:pPr>
+      <w:r>
+        <w:separator/>
+      </w:r>
+    </w:p>
+  </w:endnote>
+  <w:endnote w:type="continuationSeparator" w:id="0">
+    <w:p>
+      <w:pPr>
+        <w:spacing w:after="0" w:line="240" w:lineRule="auto"/>
+      </w:pPr>
+      <w:r>
+        <w:continuationSeparator/>
+      </w:r>
+    </w:p>
+  </w:endnote>
+</w:endnotes>
+</file>
+
+<file path=word/footnotes.xml><?xml version="1.0" encoding="utf-8"?>
+<w:footnotes xmlns:wpc="http://schemas.microsoft.com/office/word/2010/wordprocessingCanvas" xmlns:cx="http://schemas.microsoft.com/office/drawing/2014/chartex" xmlns:cx1="http://schemas.microsoft.com/office/drawing/2015/9/8/chartex" xmlns:cx2="http://schemas.microsoft.com/office/drawing/2015/10/21/chartex" xmlns:cx3="http://schemas.microsoft.com/office/drawing/2016/5/9/chartex" xmlns:cx4="http://schemas.microsoft.com/office/drawing/2016/5/10/chartex" xmlns:cx5="http://schemas.microsoft.com/office/drawing/2016/5/11/chartex" xmlns:mc="http://schemas.openxmlformats.org/markup-compatibility/2006" xmlns:o="urn:schemas-microsoft-com:office:office" xmlns:r="http://schemas.openxmlformats.org/officeDocument/2006/relationships" xmlns:m="http://schemas.openxmlformats.org/officeDocument/2006/math" xmlns:v="urn:schemas-microsoft-com:vml" xmlns:wp14="http://schemas.microsoft.com/office/word/2010/wordprocessingDrawing" xmlns:wp="http://schemas.openxmlformats.org/drawingml/2006/wordprocessingDrawing" xmlns:w10="urn:schemas-microsoft-com:office:word" xmlns:w="http://schemas.openxmlformats.org/wordprocessingml/2006/main" xmlns:w14="http://schemas.microsoft.com/office/word/2010/wordml" xmlns:w15="http://schemas.microsoft.com/office/word/2012/wordml" xmlns:w16se="http://schemas.microsoft.com/office/word/2015/wordml/symex" xmlns:wpg="http://schemas.microsoft.com/office/word/2010/wordprocessingGroup" xmlns:wpi="http://schemas.microsoft.com/office/word/2010/wordprocessingInk" xmlns:wne="http://schemas.microsoft.com/office/word/2006/wordml" xmlns:wps="http://schemas.microsoft.com/office/word/2010/wordprocessingShape" mc:Ignorable="w14 w15 w16se wp14">
+  <w:footnote w:type="separator" w:id="-1">
+    <w:p>
+      <w:pPr>
+        <w:spacing w:after="0" w:line="240" w:lineRule="auto"/>
+      </w:pPr>
+      <w:r>
+        <w:separator/>
+      </w:r>
+    </w:p>
+  </w:footnote>
+  <w:footnote w:type="continuationSeparator" w:id="0">
+    <w:p>
+      <w:pPr>
+        <w:spacing w:after="0" w:line="240" w:lineRule="auto"/>
+      </w:pPr>
+      <w:r>
+        <w:continuationSeparator/>
+      </w:r>
+    </w:p>
+  </w:footnote>
+</w:footnotes>
+</file>
+
+<file path=word/header1.xml><?xml version="1.0" encoding="utf-8"?>
+<w:hdr xmlns:wpc="http://schemas.microsoft.com/office/word/2010/wordprocessingCanvas" xmlns:cx="http://schemas.microsoft.com/office/drawing/2014/chartex" xmlns:cx1="http://schemas.microsoft.com/office/drawing/2015/9/8/chartex" xmlns:cx2="http://schemas.microsoft.com/office/drawing/2015/10/21/chartex" xmlns:cx3="http://schemas.microsoft.com/office/drawing/2016/5/9/chartex" xmlns:cx4="http://schemas.microsoft.com/office/drawing/2016/5/10/chartex" xmlns:cx5="http://schemas.microsoft.com/office/drawing/2016/5/11/chartex" xmlns:mc="http://schemas.openxmlformats.org/markup-compatibility/2006" xmlns:o="urn:schemas-microsoft-com:office:office" xmlns:r="http://schemas.openxmlformats.org/officeDocument/2006/relationships" xmlns:m="http://schemas.openxmlformats.org/officeDocument/2006/math" xmlns:v="urn:schemas-microsoft-com:vml" xmlns:wp14="http://schemas.microsoft.com/office/word/2010/wordprocessingDrawing" xmlns:wp="http://schemas.openxmlformats.org/drawingml/2006/wordprocessingDrawing" xmlns:w10="urn:schemas-microsoft-com:office:word" xmlns:w="http://schemas.openxmlformats.org/wordprocessingml/2006/main" xmlns:w14="http://schemas.microsoft.com/office/word/2010/wordml" xmlns:w15="http://schemas.microsoft.com/office/word/2012/wordml" xmlns:w16se="http://schemas.microsoft.com/office/word/2015/wordml/symex" xmlns:wpg="http://schemas.microsoft.com/office/word/2010/wordprocessingGroup" xmlns:wpi="http://schemas.microsoft.com/office/word/2010/wordprocessingInk" xmlns:wne="http://schemas.microsoft.com/office/word/2006/wordml" xmlns:wps="http://schemas.microsoft.com/office/word/2010/wordprocessingShape" mc:Ignorable="w14 w15 w16se wp14">
+  <w:p>
+    <w:pPr>
+      <w:pStyle w:val="Header"/>
+      <w:rPr>
+        <w:lang w:val="en-NZ"/>
+      </w:rPr>
+    </w:pPr>
+    <w:r>
+      <w:rPr>
+        <w:lang w:val="en-NZ"/>
+      </w:rPr>
+      <w:t xml:space="preserve">Name: Josh </w:t>
+    </w:r>
+    <w:proofErr w:type="spellStart"/>
+    <w:r>
+      <w:rPr>
+        <w:lang w:val="en-NZ"/>
+      </w:rPr>
+      <w:t>Lieshout</w:t>
+    </w:r>
+    <w:proofErr w:type="spellEnd"/>
+    <w:r>
+      <w:rPr>
+        <w:lang w:val="en-NZ"/>
+      </w:rPr>
+      <w:tab/>
+    </w:r>
+    <w:r>
+      <w:rPr>
+        <w:lang w:val="en-NZ"/>
+      </w:rPr>
+      <w:tab/>
+      <w:t>ID: 6697974</w:t>
+    </w:r>
+  </w:p>
+</w:hdr>
+</file>
+
+<file path=word/numbering.xml><?xml version="1.0" encoding="utf-8"?>
+<w:numbering xmlns:wpc="http://schemas.microsoft.com/office/word/2010/wordprocessingCanvas" xmlns:cx="http://schemas.microsoft.com/office/drawing/2014/chartex" xmlns:cx1="http://schemas.microsoft.com/office/drawing/2015/9/8/chartex" xmlns:cx2="http://schemas.microsoft.com/office/drawing/2015/10/21/chartex" xmlns:cx3="http://schemas.microsoft.com/office/drawing/2016/5/9/chartex" xmlns:cx4="http://schemas.microsoft.com/office/drawing/2016/5/10/chartex" xmlns:cx5="http://schemas.microsoft.com/office/drawing/2016/5/11/chartex" xmlns:mc="http://schemas.openxmlformats.org/markup-compatibility/2006" xmlns:o="urn:schemas-microsoft-com:office:office" xmlns:r="http://schemas.openxmlformats.org/officeDocument/2006/relationships" xmlns:m="http://schemas.openxmlformats.org/officeDocument/2006/math" xmlns:v="urn:schemas-microsoft-com:vml" xmlns:wp14="http://schemas.microsoft.com/office/word/2010/wordprocessingDrawing" xmlns:wp="http://schemas.openxmlformats.org/drawingml/2006/wordprocessingDrawing" xmlns:w10="urn:schemas-microsoft-com:office:word" xmlns:w="http://schemas.openxmlformats.org/wordprocessingml/2006/main" xmlns:w14="http://schemas.microsoft.com/office/word/2010/wordml" xmlns:w15="http://schemas.microsoft.com/office/word/2012/wordml" xmlns:w16se="http://schemas.microsoft.com/office/word/2015/wordml/symex" xmlns:wpg="http://schemas.microsoft.com/office/word/2010/wordprocessingGroup" xmlns:wpi="http://schemas.microsoft.com/office/word/2010/wordprocessingInk" xmlns:wne="http://schemas.microsoft.com/office/word/2006/wordml" xmlns:wps="http://schemas.microsoft.com/office/word/2010/wordprocessingShape" mc:Ignorable="w14 w15 w16se wp14">
+  <w:abstractNum w:abstractNumId="0" w15:restartNumberingAfterBreak="0">
+    <w:nsid w:val="314E2790"/>
+    <w:multiLevelType w:val="hybridMultilevel"/>
+    <w:tmpl w:val="17403DCE"/>
+    <w:lvl w:ilvl="0" w:tplc="04090001">
+      <w:start w:val="1"/>
+      <w:numFmt w:val="bullet"/>
+      <w:lvlText w:val=""/>
+      <w:lvlJc w:val="left"/>
+      <w:pPr>
+        <w:ind w:left="720" w:hanging="360"/>
+      </w:pPr>
+      <w:rPr>
+        <w:rFonts w:ascii="Symbol" w:hAnsi="Symbol" w:hint="default"/>
+      </w:rPr>
+    </w:lvl>
+    <w:lvl w:ilvl="1" w:tplc="04090003" w:tentative="1">
+      <w:start w:val="1"/>
+      <w:numFmt w:val="bullet"/>
+      <w:lvlText w:val="o"/>
+      <w:lvlJc w:val="left"/>
+      <w:pPr>
+        <w:ind w:left="1440" w:hanging="360"/>
+      </w:pPr>
+      <w:rPr>
+        <w:rFonts w:ascii="Courier New" w:hAnsi="Courier New" w:cs="Courier New" w:hint="default"/>
+      </w:rPr>
+    </w:lvl>
+    <w:lvl w:ilvl="2" w:tplc="04090005" w:tentative="1">
+      <w:start w:val="1"/>
+      <w:numFmt w:val="bullet"/>
+      <w:lvlText w:val=""/>
+      <w:lvlJc w:val="left"/>
+      <w:pPr>
+        <w:ind w:left="2160" w:hanging="360"/>
+      </w:pPr>
+      <w:rPr>
+        <w:rFonts w:ascii="Wingdings" w:hAnsi="Wingdings" w:hint="default"/>
+      </w:rPr>
+    </w:lvl>
+    <w:lvl w:ilvl="3" w:tplc="04090001" w:tentative="1">
+      <w:start w:val="1"/>
+      <w:numFmt w:val="bullet"/>
+      <w:lvlText w:val=""/>
+      <w:lvlJc w:val="left"/>
+      <w:pPr>
+        <w:ind w:left="2880" w:hanging="360"/>
+      </w:pPr>
+      <w:rPr>
+        <w:rFonts w:ascii="Symbol" w:hAnsi="Symbol" w:hint="default"/>
+      </w:rPr>
+    </w:lvl>
+    <w:lvl w:ilvl="4" w:tplc="04090003" w:tentative="1">
+      <w:start w:val="1"/>
+      <w:numFmt w:val="bullet"/>
+      <w:lvlText w:val="o"/>
+      <w:lvlJc w:val="left"/>
+      <w:pPr>
+        <w:ind w:left="3600" w:hanging="360"/>
+      </w:pPr>
+      <w:rPr>
+        <w:rFonts w:ascii="Courier New" w:hAnsi="Courier New" w:cs="Courier New" w:hint="default"/>
+      </w:rPr>
+    </w:lvl>
+    <w:lvl w:ilvl="5" w:tplc="04090005" w:tentative="1">
+      <w:start w:val="1"/>
+      <w:numFmt w:val="bullet"/>
+      <w:lvlText w:val=""/>
+      <w:lvlJc w:val="left"/>
+      <w:pPr>
+        <w:ind w:left="4320" w:hanging="360"/>
+      </w:pPr>
+      <w:rPr>
+        <w:rFonts w:ascii="Wingdings" w:hAnsi="Wingdings" w:hint="default"/>
+      </w:rPr>
+    </w:lvl>
+    <w:lvl w:ilvl="6" w:tplc="04090001" w:tentative="1">
+      <w:start w:val="1"/>
+      <w:numFmt w:val="bullet"/>
+      <w:lvlText w:val=""/>
+      <w:lvlJc w:val="left"/>
+      <w:pPr>
+        <w:ind w:left="5040" w:hanging="360"/>
+      </w:pPr>
+      <w:rPr>
+        <w:rFonts w:ascii="Symbol" w:hAnsi="Symbol" w:hint="default"/>
+      </w:rPr>
+    </w:lvl>
+    <w:lvl w:ilvl="7" w:tplc="04090003" w:tentative="1">
+      <w:start w:val="1"/>
+      <w:numFmt w:val="bullet"/>
+      <w:lvlText w:val="o"/>
+      <w:lvlJc w:val="left"/>
+      <w:pPr>
+        <w:ind w:left="5760" w:hanging="360"/>
+      </w:pPr>
+      <w:rPr>
+        <w:rFonts w:ascii="Courier New" w:hAnsi="Courier New" w:cs="Courier New" w:hint="default"/>
+      </w:rPr>
+    </w:lvl>
+    <w:lvl w:ilvl="8" w:tplc="04090005" w:tentative="1">
+      <w:start w:val="1"/>
+      <w:numFmt w:val="bullet"/>
+      <w:lvlText w:val=""/>
+      <w:lvlJc w:val="left"/>
+      <w:pPr>
+        <w:ind w:left="6480" w:hanging="360"/>
+      </w:pPr>
+      <w:rPr>
+        <w:rFonts w:ascii="Wingdings" w:hAnsi="Wingdings" w:hint="default"/>
+      </w:rPr>
+    </w:lvl>
+  </w:abstractNum>
+  <w:num w:numId="1">
+    <w:abstractNumId w:val="0"/>
+  </w:num>
+</w:numbering>
 </file>
 
 <file path=word/styles.xml><?xml version="1.0" encoding="utf-8"?>
@@ -440,6 +1081,61 @@
     <w:semiHidden/>
     <w:unhideWhenUsed/>
   </w:style>
+  <w:style w:type="paragraph" w:styleId="Header">
+    <w:name w:val="header"/>
+    <w:basedOn w:val="Normal"/>
+    <w:link w:val="HeaderChar"/>
+    <w:uiPriority w:val="99"/>
+    <w:unhideWhenUsed/>
+    <w:rsid w:val="00D93039"/>
+    <w:pPr>
+      <w:tabs>
+        <w:tab w:val="center" w:pos="4680"/>
+        <w:tab w:val="right" w:pos="9360"/>
+      </w:tabs>
+      <w:spacing w:after="0" w:line="240" w:lineRule="auto"/>
+    </w:pPr>
+  </w:style>
+  <w:style w:type="character" w:customStyle="1" w:styleId="HeaderChar">
+    <w:name w:val="Header Char"/>
+    <w:basedOn w:val="DefaultParagraphFont"/>
+    <w:link w:val="Header"/>
+    <w:uiPriority w:val="99"/>
+    <w:rsid w:val="00D93039"/>
+  </w:style>
+  <w:style w:type="paragraph" w:styleId="Footer">
+    <w:name w:val="footer"/>
+    <w:basedOn w:val="Normal"/>
+    <w:link w:val="FooterChar"/>
+    <w:uiPriority w:val="99"/>
+    <w:unhideWhenUsed/>
+    <w:rsid w:val="00D93039"/>
+    <w:pPr>
+      <w:tabs>
+        <w:tab w:val="center" w:pos="4680"/>
+        <w:tab w:val="right" w:pos="9360"/>
+      </w:tabs>
+      <w:spacing w:after="0" w:line="240" w:lineRule="auto"/>
+    </w:pPr>
+  </w:style>
+  <w:style w:type="character" w:customStyle="1" w:styleId="FooterChar">
+    <w:name w:val="Footer Char"/>
+    <w:basedOn w:val="DefaultParagraphFont"/>
+    <w:link w:val="Footer"/>
+    <w:uiPriority w:val="99"/>
+    <w:rsid w:val="00D93039"/>
+  </w:style>
+  <w:style w:type="paragraph" w:styleId="ListParagraph">
+    <w:name w:val="List Paragraph"/>
+    <w:basedOn w:val="Normal"/>
+    <w:uiPriority w:val="34"/>
+    <w:qFormat/>
+    <w:rsid w:val="00D93039"/>
+    <w:pPr>
+      <w:ind w:left="720"/>
+      <w:contextualSpacing/>
+    </w:pPr>
+  </w:style>
 </w:styles>
 </file>
 

</xml_diff>